<commit_message>
29.04 last night before end if practice
</commit_message>
<xml_diff>
--- a/examples/Spravka_o_literaturno-patentnom_poiske.docx
+++ b/examples/Spravka_o_literaturno-patentnom_poiske.docx
@@ -1,6 +1,6 @@
 
 <file path=word/document.xml><?xml version="1.0" encoding="utf-8"?>
-<w:document xmlns:wpc="http://schemas.microsoft.com/office/word/2010/wordprocessingCanvas" xmlns:mc="http://schemas.openxmlformats.org/markup-compatibility/2006" xmlns:o="urn:schemas-microsoft-com:office:office" xmlns:r="http://schemas.openxmlformats.org/officeDocument/2006/relationships" xmlns:m="http://schemas.openxmlformats.org/officeDocument/2006/math" xmlns:v="urn:schemas-microsoft-com:vml" xmlns:wp14="http://schemas.microsoft.com/office/word/2010/wordprocessingDrawing" xmlns:wp="http://schemas.openxmlformats.org/drawingml/2006/wordprocessingDrawing" xmlns:w10="urn:schemas-microsoft-com:office:word" xmlns:w="http://schemas.openxmlformats.org/wordprocessingml/2006/main" xmlns:w14="http://schemas.microsoft.com/office/word/2010/wordml" xmlns:w15="http://schemas.microsoft.com/office/word/2012/wordml" xmlns:wpg="http://schemas.microsoft.com/office/word/2010/wordprocessingGroup" xmlns:wpi="http://schemas.microsoft.com/office/word/2010/wordprocessingInk" xmlns:wne="http://schemas.microsoft.com/office/word/2006/wordml" xmlns:wps="http://schemas.microsoft.com/office/word/2010/wordprocessingShape" mc:Ignorable="w14 w15 wp14">
+<w:document xmlns:wpc="http://schemas.microsoft.com/office/word/2010/wordprocessingCanvas" xmlns:cx="http://schemas.microsoft.com/office/drawing/2014/chartex" xmlns:cx1="http://schemas.microsoft.com/office/drawing/2015/9/8/chartex" xmlns:cx2="http://schemas.microsoft.com/office/drawing/2015/10/21/chartex" xmlns:cx3="http://schemas.microsoft.com/office/drawing/2016/5/9/chartex" xmlns:cx4="http://schemas.microsoft.com/office/drawing/2016/5/10/chartex" xmlns:cx5="http://schemas.microsoft.com/office/drawing/2016/5/11/chartex" xmlns:cx6="http://schemas.microsoft.com/office/drawing/2016/5/12/chartex" xmlns:cx7="http://schemas.microsoft.com/office/drawing/2016/5/13/chartex" xmlns:cx8="http://schemas.microsoft.com/office/drawing/2016/5/14/chartex" xmlns:mc="http://schemas.openxmlformats.org/markup-compatibility/2006" xmlns:aink="http://schemas.microsoft.com/office/drawing/2016/ink" xmlns:am3d="http://schemas.microsoft.com/office/drawing/2017/model3d" xmlns:o="urn:schemas-microsoft-com:office:office" xmlns:r="http://schemas.openxmlformats.org/officeDocument/2006/relationships" xmlns:m="http://schemas.openxmlformats.org/officeDocument/2006/math" xmlns:v="urn:schemas-microsoft-com:vml" xmlns:wp14="http://schemas.microsoft.com/office/word/2010/wordprocessingDrawing" xmlns:wp="http://schemas.openxmlformats.org/drawingml/2006/wordprocessingDrawing" xmlns:w10="urn:schemas-microsoft-com:office:word" xmlns:w="http://schemas.openxmlformats.org/wordprocessingml/2006/main" xmlns:w14="http://schemas.microsoft.com/office/word/2010/wordml" xmlns:w15="http://schemas.microsoft.com/office/word/2012/wordml" xmlns:w16cid="http://schemas.microsoft.com/office/word/2016/wordml/cid" xmlns:w16se="http://schemas.microsoft.com/office/word/2015/wordml/symex" xmlns:wpg="http://schemas.microsoft.com/office/word/2010/wordprocessingGroup" xmlns:wpi="http://schemas.microsoft.com/office/word/2010/wordprocessingInk" xmlns:wne="http://schemas.microsoft.com/office/word/2006/wordml" xmlns:wps="http://schemas.microsoft.com/office/word/2010/wordprocessingShape" mc:Ignorable="w14 w15 w16se w16cid wp14">
   <w:body>
     <w:p>
       <w:pPr>
@@ -209,37 +209,7 @@
           <w:sz w:val="28"/>
           <w:szCs w:val="28"/>
         </w:rPr>
-        <w:t xml:space="preserve">синтезатор частоты на микроконтроллере </w:t>
-      </w:r>
-      <w:r>
-        <w:rPr>
-          <w:i/>
-          <w:sz w:val="28"/>
-          <w:szCs w:val="28"/>
-        </w:rPr>
-        <w:t>PIC</w:t>
-      </w:r>
-      <w:r>
-        <w:rPr>
-          <w:sz w:val="28"/>
-          <w:szCs w:val="28"/>
-        </w:rPr>
-        <w:t>18</w:t>
-      </w:r>
-      <w:r>
-        <w:rPr>
-          <w:i/>
-          <w:sz w:val="28"/>
-          <w:szCs w:val="28"/>
-        </w:rPr>
-        <w:t>F</w:t>
-      </w:r>
-      <w:r>
-        <w:rPr>
-          <w:sz w:val="28"/>
-          <w:szCs w:val="28"/>
-        </w:rPr>
-        <w:t>252</w:t>
+        <w:t>дистанционно-управляемый источник питания</w:t>
       </w:r>
     </w:p>
     <w:p>
@@ -254,41 +224,6 @@
           <w:sz w:val="28"/>
           <w:szCs w:val="28"/>
         </w:rPr>
-      </w:pPr>
-      <w:r>
-        <w:rPr>
-          <w:sz w:val="28"/>
-          <w:szCs w:val="28"/>
-        </w:rPr>
-        <w:t xml:space="preserve">и модуле </w:t>
-      </w:r>
-      <w:r>
-        <w:rPr>
-          <w:i/>
-          <w:sz w:val="28"/>
-          <w:szCs w:val="28"/>
-        </w:rPr>
-        <w:t>Si</w:t>
-      </w:r>
-      <w:r>
-        <w:rPr>
-          <w:sz w:val="28"/>
-          <w:szCs w:val="28"/>
-        </w:rPr>
-        <w:t>5351</w:t>
-      </w:r>
-      <w:r>
-        <w:rPr>
-          <w:i/>
-          <w:sz w:val="28"/>
-          <w:szCs w:val="28"/>
-        </w:rPr>
-        <w:t>A</w:t>
-      </w:r>
-    </w:p>
-    <w:p>
-      <w:pPr>
-        <w:jc w:val="center"/>
         <w:sectPr>
           <w:pgSz w:w="11906" w:h="16838"/>
           <w:pgMar w:top="1134" w:right="850" w:bottom="1134" w:left="1701" w:header="708" w:footer="708" w:gutter="0"/>
@@ -296,6 +231,13 @@
           <w:docGrid w:linePitch="360"/>
         </w:sectPr>
       </w:pPr>
+      <w:r>
+        <w:rPr>
+          <w:sz w:val="28"/>
+          <w:szCs w:val="28"/>
+        </w:rPr>
+        <w:t>СВЧ магнетрона средней мощности</w:t>
+      </w:r>
     </w:p>
     <w:p>
       <w:r>
@@ -429,7 +371,7 @@
               <w:jc w:val="center"/>
             </w:pPr>
             <w:r>
-              <w:t>№№, название выявленных аналогов</w:t>
+              <w:t>№, название выявленных аналогов</w:t>
             </w:r>
           </w:p>
         </w:tc>
@@ -531,6 +473,9 @@
         <w:tc>
           <w:tcPr>
             <w:tcW w:w="3160" w:type="dxa"/>
+            <w:tcBorders>
+              <w:bottom w:val="single" w:sz="4" w:space="0" w:color="auto"/>
+            </w:tcBorders>
             <w:vAlign w:val="center"/>
           </w:tcPr>
           <w:p>
@@ -545,6 +490,9 @@
         <w:tc>
           <w:tcPr>
             <w:tcW w:w="3933" w:type="dxa"/>
+            <w:tcBorders>
+              <w:bottom w:val="single" w:sz="4" w:space="0" w:color="auto"/>
+            </w:tcBorders>
             <w:vAlign w:val="center"/>
           </w:tcPr>
           <w:p>
@@ -572,7 +520,10 @@
               <w:jc w:val="center"/>
             </w:pPr>
             <w:r>
-              <w:t>Устройство синтеза частот</w:t>
+              <w:t xml:space="preserve">Устройство </w:t>
+            </w:r>
+            <w:r>
+              <w:t>источник питания СВЧ магнетрона</w:t>
             </w:r>
           </w:p>
           <w:p>
@@ -589,46 +540,30 @@
           <w:p>
             <w:pPr>
               <w:jc w:val="center"/>
+            </w:pPr>
+            <w:r>
+              <w:t xml:space="preserve">Российская </w:t>
+            </w:r>
+            <w:r>
+              <w:br/>
+              <w:t>Федерация</w:t>
+            </w:r>
+          </w:p>
+        </w:tc>
+        <w:tc>
+          <w:tcPr>
+            <w:tcW w:w="1483" w:type="dxa"/>
+            <w:vAlign w:val="center"/>
+          </w:tcPr>
+          <w:p>
+            <w:pPr>
+              <w:jc w:val="center"/>
+            </w:pPr>
+            <w:r>
               <w:rPr>
                 <w:lang w:val="en-US"/>
               </w:rPr>
-            </w:pPr>
-            <w:r>
-              <w:t>Республика Беларусь</w:t>
-            </w:r>
-          </w:p>
-        </w:tc>
-        <w:tc>
-          <w:tcPr>
-            <w:tcW w:w="1483" w:type="dxa"/>
-            <w:vAlign w:val="center"/>
-          </w:tcPr>
-          <w:p>
-            <w:pPr>
-              <w:jc w:val="center"/>
-            </w:pPr>
-            <w:r>
-              <w:rPr>
-                <w:lang w:val="en-US"/>
-              </w:rPr>
-              <w:t xml:space="preserve">H 03B </w:t>
-            </w:r>
-            <w:r>
-              <w:t>19/00</w:t>
-            </w:r>
-          </w:p>
-          <w:p>
-            <w:pPr>
-              <w:jc w:val="center"/>
-            </w:pPr>
-            <w:r>
-              <w:rPr>
-                <w:lang w:val="en-US"/>
-              </w:rPr>
-              <w:t xml:space="preserve">H 03L </w:t>
-            </w:r>
-            <w:r>
-              <w:t>7/18</w:t>
+              <w:t>H05B6/66</w:t>
             </w:r>
           </w:p>
         </w:tc>
@@ -637,24 +572,16 @@
             <w:tcW w:w="2728" w:type="dxa"/>
             <w:vMerge w:val="restart"/>
             <w:tcBorders>
-              <w:bottom w:val="nil"/>
+              <w:bottom w:val="single" w:sz="4" w:space="0" w:color="auto"/>
             </w:tcBorders>
             <w:vAlign w:val="center"/>
           </w:tcPr>
           <w:p>
             <w:r>
-              <w:t xml:space="preserve">1. </w:t>
-            </w:r>
-            <w:r>
-              <w:t>Реестр евразийских патентов на изобретения</w:t>
-            </w:r>
-            <w:r>
-              <w:t xml:space="preserve"> (ЕАПО)</w:t>
-            </w:r>
-          </w:p>
-          <w:p>
-            <w:r>
-              <w:t xml:space="preserve">2. Российский сегмент Интернет-сервиса </w:t>
+              <w:t>1</w:t>
+            </w:r>
+            <w:r>
+              <w:t xml:space="preserve">. Интернет-сервис </w:t>
             </w:r>
             <w:proofErr w:type="spellStart"/>
             <w:r>
@@ -675,10 +602,49 @@
           </w:p>
           <w:p>
             <w:r>
-              <w:t xml:space="preserve">3. </w:t>
-            </w:r>
-            <w:r>
-              <w:t>Информационно-справочный портал WIPO GOLD (базы данных международных заявок и регистраций, международные классификации, международные договоры в области охраны интеллектуальной собственности, стандарты ВОИС)</w:t>
+              <w:t xml:space="preserve">2. </w:t>
+            </w:r>
+            <w:r>
+              <w:t>Портал «</w:t>
+            </w:r>
+            <w:proofErr w:type="spellStart"/>
+            <w:r>
+              <w:t>ПатентСервис</w:t>
+            </w:r>
+            <w:proofErr w:type="spellEnd"/>
+            <w:r>
+              <w:t xml:space="preserve">» </w:t>
+            </w:r>
+          </w:p>
+          <w:p>
+            <w:r>
+              <w:t>3</w:t>
+            </w:r>
+            <w:r>
+              <w:t>.</w:t>
+            </w:r>
+            <w:r>
+              <w:t xml:space="preserve"> База данных </w:t>
+            </w:r>
+            <w:r>
+              <w:rPr>
+                <w:lang w:val="en-US"/>
+              </w:rPr>
+              <w:t>Google</w:t>
+            </w:r>
+            <w:r>
+              <w:t xml:space="preserve"> </w:t>
+            </w:r>
+            <w:r>
+              <w:rPr>
+                <w:lang w:val="en-US"/>
+              </w:rPr>
+              <w:t>Patents</w:t>
+            </w:r>
+          </w:p>
+          <w:p>
+            <w:r>
+              <w:t>Период: 2010–2021 г.</w:t>
             </w:r>
           </w:p>
           <w:p>
@@ -687,50 +653,6 @@
             </w:r>
             <w:r>
               <w:t xml:space="preserve">. </w:t>
-            </w:r>
-            <w:r>
-              <w:t>Портал «</w:t>
-            </w:r>
-            <w:proofErr w:type="spellStart"/>
-            <w:r>
-              <w:t>ПатентСервис</w:t>
-            </w:r>
-            <w:proofErr w:type="spellEnd"/>
-            <w:r>
-              <w:t xml:space="preserve">» </w:t>
-            </w:r>
-          </w:p>
-          <w:p>
-            <w:r>
-              <w:t>5.</w:t>
-            </w:r>
-            <w:r>
-              <w:t xml:space="preserve"> База данных </w:t>
-            </w:r>
-            <w:r>
-              <w:rPr>
-                <w:lang w:val="en-US"/>
-              </w:rPr>
-              <w:t>Google</w:t>
-            </w:r>
-            <w:r>
-              <w:t xml:space="preserve"> </w:t>
-            </w:r>
-            <w:r>
-              <w:rPr>
-                <w:lang w:val="en-US"/>
-              </w:rPr>
-              <w:t>Patents</w:t>
-            </w:r>
-          </w:p>
-          <w:p>
-            <w:r>
-              <w:t>Период: 2010–2021 г.</w:t>
-            </w:r>
-          </w:p>
-          <w:p>
-            <w:r>
-              <w:t xml:space="preserve">6. </w:t>
             </w:r>
             <w:r>
               <w:rPr>
@@ -799,13 +721,13 @@
                 <w:iCs/>
                 <w:lang w:val="en-US"/>
               </w:rPr>
-              <w:t>BY20030500</w:t>
-            </w:r>
-            <w:r>
-              <w:t>, с</w:t>
-            </w:r>
-            <w:r>
-              <w:t>интезатор частот</w:t>
+              <w:t>RU2572086C2</w:t>
+            </w:r>
+            <w:r>
+              <w:t xml:space="preserve">, </w:t>
+            </w:r>
+            <w:r>
+              <w:t>источник питания магнетрона</w:t>
             </w:r>
           </w:p>
         </w:tc>
@@ -819,7 +741,10 @@
               <w:jc w:val="both"/>
             </w:pPr>
             <w:r>
-              <w:t xml:space="preserve">Решение, представленное в данном изобретении, имеет один недостаток – малая точность частоты выходного сигнала. </w:t>
+              <w:t xml:space="preserve">Решение, представленное в данном изобретении, имеет один недостаток – </w:t>
+            </w:r>
+            <w:r>
+              <w:t>недостаточная стабильность выходного напряжения.</w:t>
             </w:r>
           </w:p>
         </w:tc>
@@ -843,7 +768,6 @@
         <w:tc>
           <w:tcPr>
             <w:tcW w:w="1560" w:type="dxa"/>
-            <w:vMerge w:val="restart"/>
             <w:vAlign w:val="center"/>
           </w:tcPr>
           <w:p>
@@ -874,15 +798,7 @@
               <w:jc w:val="center"/>
             </w:pPr>
             <w:r>
-              <w:t>H 03B 19/00</w:t>
-            </w:r>
-          </w:p>
-          <w:p>
-            <w:pPr>
-              <w:jc w:val="center"/>
-            </w:pPr>
-            <w:r>
-              <w:t xml:space="preserve">A 61N 5/00 </w:t>
+              <w:t>H05B6/66</w:t>
             </w:r>
           </w:p>
         </w:tc>
@@ -891,7 +807,7 @@
             <w:tcW w:w="2728" w:type="dxa"/>
             <w:vMerge/>
             <w:tcBorders>
-              <w:bottom w:val="nil"/>
+              <w:bottom w:val="single" w:sz="4" w:space="0" w:color="auto"/>
             </w:tcBorders>
             <w:vAlign w:val="center"/>
           </w:tcPr>
@@ -921,34 +837,20 @@
                 <w:i/>
                 <w:iCs/>
               </w:rPr>
-              <w:t>RU</w:t>
+              <w:t>CN201922344394U</w:t>
             </w:r>
             <w:r>
               <w:rPr>
                 <w:i/>
                 <w:iCs/>
               </w:rPr>
-              <w:t>200802349</w:t>
-            </w:r>
-            <w:r>
-              <w:rPr>
-                <w:i/>
+              <w:t xml:space="preserve">, </w:t>
+            </w:r>
+            <w:r>
+              <w:rPr>
                 <w:iCs/>
               </w:rPr>
-              <w:t xml:space="preserve">, </w:t>
-            </w:r>
-            <w:r>
-              <w:rPr>
-                <w:i/>
-                <w:iCs/>
-              </w:rPr>
-              <w:t>N</w:t>
-            </w:r>
-            <w:r>
-              <w:rPr>
-                <w:iCs/>
-              </w:rPr>
-              <w:t>-частотный генератор гармонических и импульсных сигналов</w:t>
+              <w:t>Источник питания магнетрона</w:t>
             </w:r>
           </w:p>
         </w:tc>
@@ -965,19 +867,16 @@
               <w:jc w:val="both"/>
             </w:pPr>
             <w:r>
-              <w:t>И</w:t>
-            </w:r>
-            <w:r>
-              <w:t>звестное устройство имеет ограниченные функциональные возможности, так как рассчитано на работу в сравнительно узком диапазоне частот от 20 Гц до 20 кГц</w:t>
-            </w:r>
-            <w:r>
-              <w:t xml:space="preserve">. </w:t>
-            </w:r>
-            <w:r>
-              <w:t>Кроме того, в известном устройстве отсутствует индикатор режимов, что усложняет эксплуатацию устройства и не позволяет визуально осуществлять контроль за выбранным режимом работы</w:t>
-            </w:r>
-            <w:r>
-              <w:t>.</w:t>
+              <w:t>В данном устройстве</w:t>
+            </w:r>
+            <w:r>
+              <w:t>, как и в проектируемом,</w:t>
+            </w:r>
+            <w:r>
+              <w:t xml:space="preserve"> для регулировки выходной мощности присутствует ШИМ-модулятор, позволяющий регулировать скважность управляющего сигнала. </w:t>
+            </w:r>
+            <w:r>
+              <w:t>Однако используемый аналого-цифровой интерфейс является неоправданно усложненным для данного типа устройств.</w:t>
             </w:r>
           </w:p>
         </w:tc>
@@ -991,7 +890,7 @@
             <w:tcW w:w="1696" w:type="dxa"/>
             <w:vMerge/>
             <w:tcBorders>
-              <w:bottom w:val="nil"/>
+              <w:bottom w:val="single" w:sz="4" w:space="0" w:color="auto"/>
             </w:tcBorders>
             <w:vAlign w:val="center"/>
           </w:tcPr>
@@ -1004,9 +903,8 @@
         <w:tc>
           <w:tcPr>
             <w:tcW w:w="1560" w:type="dxa"/>
-            <w:vMerge/>
             <w:tcBorders>
-              <w:bottom w:val="nil"/>
+              <w:bottom w:val="single" w:sz="4" w:space="0" w:color="auto"/>
             </w:tcBorders>
             <w:vAlign w:val="center"/>
           </w:tcPr>
@@ -1014,13 +912,16 @@
             <w:pPr>
               <w:jc w:val="center"/>
             </w:pPr>
+            <w:r>
+              <w:t>Великобритания</w:t>
+            </w:r>
           </w:p>
         </w:tc>
         <w:tc>
           <w:tcPr>
             <w:tcW w:w="1483" w:type="dxa"/>
             <w:tcBorders>
-              <w:bottom w:val="nil"/>
+              <w:bottom w:val="single" w:sz="4" w:space="0" w:color="auto"/>
             </w:tcBorders>
             <w:vAlign w:val="center"/>
           </w:tcPr>
@@ -1029,25 +930,7 @@
               <w:jc w:val="center"/>
             </w:pPr>
             <w:r>
-              <w:t>H</w:t>
-            </w:r>
-            <w:r>
-              <w:rPr>
-                <w:lang w:val="en-US"/>
-              </w:rPr>
-              <w:t xml:space="preserve"> </w:t>
-            </w:r>
-            <w:r>
-              <w:t>03C</w:t>
-            </w:r>
-            <w:r>
-              <w:rPr>
-                <w:lang w:val="en-US"/>
-              </w:rPr>
-              <w:t xml:space="preserve"> </w:t>
-            </w:r>
-            <w:r>
-              <w:t>3/00</w:t>
+              <w:t>H05B6/68</w:t>
             </w:r>
           </w:p>
         </w:tc>
@@ -1056,7 +939,7 @@
             <w:tcW w:w="2728" w:type="dxa"/>
             <w:vMerge/>
             <w:tcBorders>
-              <w:bottom w:val="nil"/>
+              <w:bottom w:val="single" w:sz="4" w:space="0" w:color="auto"/>
             </w:tcBorders>
             <w:vAlign w:val="center"/>
           </w:tcPr>
@@ -1070,7 +953,7 @@
           <w:tcPr>
             <w:tcW w:w="3160" w:type="dxa"/>
             <w:tcBorders>
-              <w:bottom w:val="nil"/>
+              <w:bottom w:val="single" w:sz="4" w:space="0" w:color="auto"/>
             </w:tcBorders>
             <w:vAlign w:val="center"/>
           </w:tcPr>
@@ -1086,30 +969,17 @@
                 <w:i/>
                 <w:iCs/>
               </w:rPr>
-              <w:t>RU</w:t>
-            </w:r>
-            <w:r>
-              <w:t xml:space="preserve"> </w:t>
+              <w:t>2572086</w:t>
             </w:r>
             <w:r>
               <w:rPr>
                 <w:i/>
                 <w:iCs/>
               </w:rPr>
-              <w:t>2713569</w:t>
-            </w:r>
-            <w:r>
-              <w:rPr>
-                <w:i/>
-                <w:iCs/>
-              </w:rPr>
               <w:t xml:space="preserve">, </w:t>
             </w:r>
             <w:r>
-              <w:t>с</w:t>
-            </w:r>
-            <w:r>
-              <w:t>интезатор частот с широкополосной модуляцией.</w:t>
+              <w:t>источник питания магнетрона</w:t>
             </w:r>
           </w:p>
         </w:tc>
@@ -1117,7 +987,7 @@
           <w:tcPr>
             <w:tcW w:w="3933" w:type="dxa"/>
             <w:tcBorders>
-              <w:bottom w:val="nil"/>
+              <w:bottom w:val="single" w:sz="4" w:space="0" w:color="auto"/>
             </w:tcBorders>
             <w:vAlign w:val="center"/>
           </w:tcPr>
@@ -1129,19 +999,59 @@
               <w:t>В</w:t>
             </w:r>
             <w:r>
-              <w:t xml:space="preserve"> синтезаторе частот, построенном на основе системы импульсно-фазовой автоподстройки частоты, возможно осуществление частотной или фазовой модуляции, но с рядом ограничений, связанных с конечным быстродействием синтезатора и с </w:t>
-            </w:r>
-            <w:r>
-              <w:t xml:space="preserve">вносимыми системой импульсно-фазовой </w:t>
-            </w:r>
-            <w:r>
-              <w:t>автоподстройки частоты искажени</w:t>
-            </w:r>
-            <w:r>
-              <w:t>ями</w:t>
-            </w:r>
-            <w:r>
-              <w:t>.</w:t>
+              <w:t xml:space="preserve"> </w:t>
+            </w:r>
+            <w:r>
+              <w:t>данном источнике питания</w:t>
+            </w:r>
+            <w:r>
+              <w:t xml:space="preserve">, построенном на основе </w:t>
+            </w:r>
+            <w:r>
+              <w:t>преобразования</w:t>
+            </w:r>
+            <w:r>
+              <w:t xml:space="preserve"> </w:t>
+            </w:r>
+            <w:r>
+              <w:t xml:space="preserve">переменного напряжения в постоянное с повышающим коэффициентом не возможен контроль устройства </w:t>
+            </w:r>
+            <w:r>
+              <w:t xml:space="preserve">через приложение на мобильном устройстве </w:t>
+            </w:r>
+            <w:r>
+              <w:t>посредств</w:t>
+            </w:r>
+            <w:r>
+              <w:t>о</w:t>
+            </w:r>
+            <w:r>
+              <w:t xml:space="preserve">м </w:t>
+            </w:r>
+            <w:proofErr w:type="spellStart"/>
+            <w:r>
+              <w:rPr>
+                <w:lang w:val="en-US"/>
+              </w:rPr>
+              <w:t>wi</w:t>
+            </w:r>
+            <w:proofErr w:type="spellEnd"/>
+            <w:r>
+              <w:t>-</w:t>
+            </w:r>
+            <w:r>
+              <w:rPr>
+                <w:lang w:val="en-US"/>
+              </w:rPr>
+              <w:t>fi</w:t>
+            </w:r>
+            <w:r>
+              <w:t>, что в свою очередь является недостатком с точки зрения удобства и</w:t>
+            </w:r>
+            <w:bookmarkStart w:id="0" w:name="_GoBack"/>
+            <w:bookmarkEnd w:id="0"/>
+            <w:r>
+              <w:t xml:space="preserve"> безопасности эксплуатации устройства. </w:t>
             </w:r>
           </w:p>
         </w:tc>
@@ -1149,8 +1059,9 @@
     </w:tbl>
     <w:p/>
     <w:p>
-      <w:bookmarkStart w:id="0" w:name="_GoBack"/>
-      <w:bookmarkEnd w:id="0"/>
+      <w:r>
+        <w:br w:type="page"/>
+      </w:r>
     </w:p>
     <w:p>
       <w:r>
@@ -1287,7 +1198,7 @@
               <w:jc w:val="center"/>
             </w:pPr>
             <w:r>
-              <w:t>Устройство синтеза частот</w:t>
+              <w:t>Устройство источник питания СВЧ магнетрона</w:t>
             </w:r>
           </w:p>
           <w:p>
@@ -1302,19 +1213,14 @@
         <w:tc>
           <w:tcPr>
             <w:tcW w:w="1560" w:type="dxa"/>
-            <w:vMerge w:val="restart"/>
-            <w:vAlign w:val="center"/>
-          </w:tcPr>
-          <w:p>
-            <w:pPr>
-              <w:jc w:val="center"/>
-            </w:pPr>
-            <w:r>
-              <w:t xml:space="preserve">Российская </w:t>
-            </w:r>
-            <w:r>
-              <w:br/>
-              <w:t>Федерация</w:t>
+            <w:vAlign w:val="center"/>
+          </w:tcPr>
+          <w:p>
+            <w:pPr>
+              <w:jc w:val="center"/>
+            </w:pPr>
+            <w:r>
+              <w:t>Российская Федерация</w:t>
             </w:r>
           </w:p>
         </w:tc>
@@ -1328,51 +1234,7 @@
               <w:jc w:val="center"/>
             </w:pPr>
             <w:r>
-              <w:t>H</w:t>
-            </w:r>
-            <w:r>
-              <w:rPr>
-                <w:lang w:val="en-US"/>
-              </w:rPr>
-              <w:t xml:space="preserve"> </w:t>
-            </w:r>
-            <w:r>
-              <w:t>03L</w:t>
-            </w:r>
-            <w:r>
-              <w:rPr>
-                <w:lang w:val="en-US"/>
-              </w:rPr>
-              <w:t xml:space="preserve"> </w:t>
-            </w:r>
-            <w:r>
-              <w:t>7/00</w:t>
-            </w:r>
-          </w:p>
-          <w:p>
-            <w:pPr>
-              <w:jc w:val="center"/>
-            </w:pPr>
-            <w:r>
-              <w:t>H</w:t>
-            </w:r>
-            <w:r>
-              <w:rPr>
-                <w:lang w:val="en-US"/>
-              </w:rPr>
-              <w:t xml:space="preserve"> </w:t>
-            </w:r>
-            <w:r>
-              <w:t>04L</w:t>
-            </w:r>
-            <w:r>
-              <w:rPr>
-                <w:lang w:val="en-US"/>
-              </w:rPr>
-              <w:t xml:space="preserve"> </w:t>
-            </w:r>
-            <w:r>
-              <w:t>27/00</w:t>
+              <w:t>H02M 5/22</w:t>
             </w:r>
           </w:p>
         </w:tc>
@@ -1384,18 +1246,10 @@
           </w:tcPr>
           <w:p>
             <w:r>
-              <w:t xml:space="preserve">1. </w:t>
-            </w:r>
-            <w:r>
-              <w:t>Реестр евразийских патентов на изобретения</w:t>
-            </w:r>
-            <w:r>
-              <w:t xml:space="preserve"> (ЕАПО)</w:t>
-            </w:r>
-          </w:p>
-          <w:p>
-            <w:r>
-              <w:t xml:space="preserve">2. Российский сегмент Интернет-сервиса </w:t>
+              <w:t>1</w:t>
+            </w:r>
+            <w:r>
+              <w:t xml:space="preserve">. Интернет-сервис </w:t>
             </w:r>
             <w:proofErr w:type="spellStart"/>
             <w:r>
@@ -1416,15 +1270,7 @@
           </w:p>
           <w:p>
             <w:r>
-              <w:t xml:space="preserve">3. </w:t>
-            </w:r>
-            <w:r>
-              <w:t>Информационно-справочный портал WIPO GOLD (базы данных международных заявок и регистраций, международные классификации, международные договоры в области охраны интеллектуальной собственности, стандарты ВОИС)</w:t>
-            </w:r>
-          </w:p>
-          <w:p>
-            <w:r>
-              <w:t>4</w:t>
+              <w:t>2</w:t>
             </w:r>
             <w:r>
               <w:t xml:space="preserve">. </w:t>
@@ -1443,7 +1289,7 @@
           </w:p>
           <w:p>
             <w:r>
-              <w:t>5.</w:t>
+              <w:t>3.</w:t>
             </w:r>
             <w:r>
               <w:t xml:space="preserve"> База данных </w:t>
@@ -1471,7 +1317,7 @@
           </w:p>
           <w:p>
             <w:r>
-              <w:t xml:space="preserve">6. </w:t>
+              <w:t xml:space="preserve">4. </w:t>
             </w:r>
             <w:r>
               <w:rPr>
@@ -1504,6 +1350,7 @@
               <w:t>»</w:t>
             </w:r>
           </w:p>
+          <w:p/>
         </w:tc>
         <w:tc>
           <w:tcPr>
@@ -1515,57 +1362,70 @@
               <w:jc w:val="center"/>
             </w:pPr>
             <w:r>
-              <w:t>№</w:t>
+              <w:t>№2450414</w:t>
             </w:r>
             <w:r>
               <w:rPr>
                 <w:i/>
                 <w:iCs/>
               </w:rPr>
-              <w:t>RU</w:t>
-            </w:r>
-            <w:r>
-              <w:rPr>
-                <w:i/>
+              <w:t>,</w:t>
+            </w:r>
+            <w:r>
+              <w:t xml:space="preserve"> </w:t>
+            </w:r>
+            <w:r>
+              <w:rPr>
                 <w:iCs/>
               </w:rPr>
-              <w:t>2594336</w:t>
-            </w:r>
-            <w:r>
-              <w:rPr>
-                <w:i/>
-                <w:iCs/>
-              </w:rPr>
-              <w:t>,</w:t>
+              <w:t>Блок питания магнетронов непрерывного генерирования</w:t>
+            </w:r>
+          </w:p>
+        </w:tc>
+        <w:tc>
+          <w:tcPr>
+            <w:tcW w:w="3933" w:type="dxa"/>
+            <w:vAlign w:val="center"/>
+          </w:tcPr>
+          <w:p>
+            <w:pPr>
+              <w:jc w:val="both"/>
+            </w:pPr>
+            <w:r>
+              <w:t>Самым главным отличием данного изобретения является –</w:t>
             </w:r>
             <w:r>
               <w:t xml:space="preserve"> </w:t>
             </w:r>
             <w:r>
-              <w:rPr>
-                <w:iCs/>
-              </w:rPr>
-              <w:t>с</w:t>
-            </w:r>
-            <w:r>
-              <w:rPr>
-                <w:iCs/>
-              </w:rPr>
-              <w:t>пособ формирования микроволновых сигналов с малым шагом сетки частот.</w:t>
-            </w:r>
-          </w:p>
-        </w:tc>
-        <w:tc>
-          <w:tcPr>
-            <w:tcW w:w="3933" w:type="dxa"/>
-            <w:vAlign w:val="center"/>
-          </w:tcPr>
-          <w:p>
-            <w:pPr>
-              <w:jc w:val="both"/>
-            </w:pPr>
-            <w:r>
-              <w:t xml:space="preserve">Самым главным отличием данного изобретения является – формирование микроволновых частот. Методы преобразований частот достаточно похожи, однако в данном устройстве процесс намного сложнее. </w:t>
+              <w:t>преобразова</w:t>
+            </w:r>
+            <w:r>
+              <w:t>ние</w:t>
+            </w:r>
+            <w:r>
+              <w:t xml:space="preserve"> </w:t>
+            </w:r>
+            <w:r>
+              <w:t xml:space="preserve">только однофазного </w:t>
+            </w:r>
+            <w:r>
+              <w:t>переменного напряжения в постоянное</w:t>
+            </w:r>
+            <w:r>
+              <w:t xml:space="preserve">. Методы преобразований достаточно похожи, однако в </w:t>
+            </w:r>
+            <w:r>
+              <w:t>проектируемом</w:t>
+            </w:r>
+            <w:r>
+              <w:t xml:space="preserve"> устройстве </w:t>
+            </w:r>
+            <w:r>
+              <w:t>используются три фазы переменного напряжения, что является преимуществом</w:t>
+            </w:r>
+            <w:r>
+              <w:t xml:space="preserve">. </w:t>
             </w:r>
           </w:p>
         </w:tc>
@@ -1589,13 +1449,15 @@
         <w:tc>
           <w:tcPr>
             <w:tcW w:w="1560" w:type="dxa"/>
-            <w:vMerge/>
-            <w:vAlign w:val="center"/>
-          </w:tcPr>
-          <w:p>
-            <w:pPr>
-              <w:jc w:val="center"/>
-            </w:pPr>
+            <w:vAlign w:val="center"/>
+          </w:tcPr>
+          <w:p>
+            <w:pPr>
+              <w:jc w:val="center"/>
+            </w:pPr>
+            <w:r>
+              <w:t>КНР</w:t>
+            </w:r>
           </w:p>
         </w:tc>
         <w:tc>
@@ -1608,28 +1470,15 @@
               <w:jc w:val="center"/>
             </w:pPr>
             <w:r>
-              <w:t>H</w:t>
-            </w:r>
-            <w:r>
-              <w:rPr>
-                <w:lang w:val="en-US"/>
-              </w:rPr>
-              <w:t xml:space="preserve"> </w:t>
-            </w:r>
-            <w:r>
-              <w:t>03C</w:t>
-            </w:r>
-            <w:r>
-              <w:rPr>
-                <w:lang w:val="en-US"/>
-              </w:rPr>
-              <w:t xml:space="preserve"> </w:t>
-            </w:r>
-            <w:r>
-              <w:t>5</w:t>
-            </w:r>
-            <w:r>
-              <w:t>/00</w:t>
+              <w:t>С23С14/35</w:t>
+            </w:r>
+          </w:p>
+          <w:p>
+            <w:pPr>
+              <w:jc w:val="center"/>
+            </w:pPr>
+            <w:r>
+              <w:t>H02M1/00</w:t>
             </w:r>
           </w:p>
         </w:tc>
@@ -1662,27 +1511,17 @@
                 <w:i/>
                 <w:iCs/>
               </w:rPr>
-              <w:t>RU</w:t>
+              <w:t>CN202120900383U</w:t>
             </w:r>
             <w:r>
               <w:rPr>
                 <w:i/>
                 <w:iCs/>
               </w:rPr>
-              <w:t>2485669</w:t>
-            </w:r>
-            <w:r>
-              <w:rPr>
-                <w:i/>
-                <w:iCs/>
-              </w:rPr>
               <w:t xml:space="preserve">, </w:t>
             </w:r>
             <w:r>
-              <w:t>с</w:t>
-            </w:r>
-            <w:r>
-              <w:t>пособ формирования когерентных модулированных сигналов и устройство для его осуществления.</w:t>
+              <w:t>Источник питания магнетронного напыления постоянного тока</w:t>
             </w:r>
           </w:p>
         </w:tc>
@@ -1693,7 +1532,6 @@
           </w:tcPr>
           <w:p>
             <w:pPr>
-              <w:ind w:firstLine="709"/>
               <w:jc w:val="both"/>
               <w:rPr>
                 <w:rFonts w:eastAsia="Calibri"/>
@@ -1703,7 +1541,19 @@
               <w:rPr>
                 <w:rFonts w:eastAsia="Calibri"/>
               </w:rPr>
-              <w:t>Недостатком устройства является нестабильность параметров, которая в свою очередь приводит к нестабильности параметров выходного сигнала формирователя, чего нет в проектируемом устройстве. Недостатками формирователя, построенного по принципу умножения частоты, являются высокие фазовые шумы и сложность обеспечения на высоких частотах подавления гармонических составляющих, что серьезно усложняет схему формирователя сигнала.</w:t>
+              <w:t xml:space="preserve">Недостатком устройства является </w:t>
+            </w:r>
+            <w:r>
+              <w:rPr>
+                <w:rFonts w:eastAsia="Calibri"/>
+              </w:rPr>
+              <w:t>отсутствие дистанционной системы управления магнетроном и регулирования выходной мощности, что в свою очередь предусмотрено в проектируемом устройстве</w:t>
+            </w:r>
+            <w:r>
+              <w:rPr>
+                <w:rFonts w:eastAsia="Calibri"/>
+              </w:rPr>
+              <w:t xml:space="preserve">. </w:t>
             </w:r>
           </w:p>
         </w:tc>
@@ -1734,7 +1584,10 @@
               <w:jc w:val="center"/>
             </w:pPr>
             <w:r>
-              <w:t>Швеция</w:t>
+              <w:t>Великоб</w:t>
+            </w:r>
+            <w:r>
+              <w:t>ритания</w:t>
             </w:r>
           </w:p>
         </w:tc>
@@ -1748,15 +1601,10 @@
               <w:jc w:val="center"/>
             </w:pPr>
             <w:r>
-              <w:t>H 03L 7/16</w:t>
-            </w:r>
-          </w:p>
-          <w:p>
-            <w:pPr>
-              <w:jc w:val="center"/>
-            </w:pPr>
-            <w:r>
-              <w:t>H 03J 7/06 </w:t>
+              <w:t>H05B6/68</w:t>
+            </w:r>
+            <w:r>
+              <w:t> </w:t>
             </w:r>
           </w:p>
         </w:tc>
@@ -1782,23 +1630,13 @@
               <w:jc w:val="center"/>
             </w:pPr>
             <w:r>
-              <w:t>№</w:t>
-            </w:r>
-            <w:r>
-              <w:rPr>
-                <w:i/>
-                <w:iCs/>
-              </w:rPr>
-              <w:t>RU</w:t>
-            </w:r>
-            <w:r>
-              <w:t xml:space="preserve"> 0002476990, </w:t>
-            </w:r>
-            <w:r>
-              <w:t>у</w:t>
-            </w:r>
-            <w:r>
-              <w:t>стройства и способы подстройки частоты в синтезаторе частот с множеством выходов</w:t>
+              <w:t>№ 2575166</w:t>
+            </w:r>
+            <w:r>
+              <w:t xml:space="preserve">, </w:t>
+            </w:r>
+            <w:r>
+              <w:t>источник питания магнетрона</w:t>
             </w:r>
           </w:p>
         </w:tc>
@@ -1815,7 +1653,19 @@
               </w:rPr>
             </w:pPr>
             <w:r>
-              <w:t xml:space="preserve">Принципы, приведенные в настоящей заявке, обеспечивают способы и схемы синтеза, по меньшей мере, двух сигналов, синфазных с сигналом опорной частоты. В нескольких вариантах осуществления способ содержит этап генерации первого и второго выходных сигналов, синфазных с опорным тактовым сигналом, с помощью первой и второй схем цепи фазовой синхронизации. </w:t>
+              <w:t xml:space="preserve">Принципы, приведенные в настоящей заявке, обеспечивают </w:t>
+            </w:r>
+            <w:r>
+              <w:t>достаточно стабильною работу магнетрона с возможностью регулировки выходной характеристики</w:t>
+            </w:r>
+            <w:r>
+              <w:t>.</w:t>
+            </w:r>
+            <w:r>
+              <w:t xml:space="preserve"> Однако явным недостатком является сложность конструкции чем и обуславливается высокая стоимость.</w:t>
+            </w:r>
+            <w:r>
+              <w:t xml:space="preserve"> </w:t>
             </w:r>
           </w:p>
         </w:tc>
@@ -1878,58 +1728,6 @@
           <w:szCs w:val="28"/>
         </w:rPr>
       </w:pPr>
-    </w:p>
-    <w:p>
-      <w:pPr>
-        <w:numPr>
-          <w:ilvl w:val="0"/>
-          <w:numId w:val="1"/>
-        </w:numPr>
-        <w:tabs>
-          <w:tab w:val="clear" w:pos="720"/>
-          <w:tab w:val="left" w:pos="709"/>
-        </w:tabs>
-        <w:ind w:left="709" w:hanging="349"/>
-        <w:rPr>
-          <w:sz w:val="28"/>
-          <w:szCs w:val="28"/>
-        </w:rPr>
-      </w:pPr>
-      <w:r>
-        <w:rPr>
-          <w:sz w:val="28"/>
-          <w:szCs w:val="28"/>
-        </w:rPr>
-        <w:t>Реестр евразийских патентов на изобретения (ЕАПО)</w:t>
-      </w:r>
-      <w:r>
-        <w:rPr>
-          <w:sz w:val="28"/>
-          <w:szCs w:val="28"/>
-        </w:rPr>
-        <w:t xml:space="preserve"> </w:t>
-      </w:r>
-      <w:hyperlink r:id="rId5" w:history="1">
-        <w:r>
-          <w:rPr>
-            <w:rStyle w:val="a4"/>
-            <w:color w:val="auto"/>
-            <w:sz w:val="28"/>
-            <w:szCs w:val="28"/>
-            <w:u w:val="none"/>
-            <w:shd w:val="clear" w:color="auto" w:fill="FFFFFF"/>
-          </w:rPr>
-          <w:t>http://www.eapo.org/ru/patents/reestr</w:t>
-        </w:r>
-      </w:hyperlink>
-      <w:r>
-        <w:rPr>
-          <w:sz w:val="28"/>
-          <w:szCs w:val="28"/>
-          <w:shd w:val="clear" w:color="auto" w:fill="FFFFFF"/>
-        </w:rPr>
-        <w:t>.</w:t>
-      </w:r>
     </w:p>
     <w:p>
       <w:pPr>
@@ -1953,7 +1751,7 @@
           <w:sz w:val="28"/>
           <w:szCs w:val="28"/>
         </w:rPr>
-        <w:t xml:space="preserve">Российский сегмент Интернет-сервиса </w:t>
+        <w:t xml:space="preserve">Интернет-сервис </w:t>
       </w:r>
       <w:proofErr w:type="spellStart"/>
       <w:r>
@@ -2019,90 +1817,56 @@
     </w:p>
     <w:p>
       <w:pPr>
-        <w:pStyle w:val="a5"/>
         <w:numPr>
           <w:ilvl w:val="0"/>
           <w:numId w:val="1"/>
         </w:numPr>
-        <w:tabs>
-          <w:tab w:val="clear" w:pos="720"/>
-          <w:tab w:val="left" w:pos="709"/>
-          <w:tab w:val="num" w:pos="851"/>
-        </w:tabs>
-        <w:ind w:left="709" w:hanging="349"/>
-        <w:rPr>
-          <w:sz w:val="28"/>
-          <w:szCs w:val="28"/>
-        </w:rPr>
-      </w:pPr>
-      <w:r>
-        <w:rPr>
-          <w:sz w:val="28"/>
-          <w:szCs w:val="28"/>
-        </w:rPr>
-        <w:t xml:space="preserve">Информационно-справочный портал </w:t>
-      </w:r>
-      <w:r>
-        <w:rPr>
-          <w:sz w:val="28"/>
-          <w:szCs w:val="28"/>
-          <w:lang w:val="en-US"/>
-        </w:rPr>
-        <w:t>WIPO</w:t>
-      </w:r>
-      <w:r>
-        <w:rPr>
-          <w:sz w:val="28"/>
-          <w:szCs w:val="28"/>
-        </w:rPr>
-        <w:t xml:space="preserve"> </w:t>
-      </w:r>
-      <w:r>
-        <w:rPr>
-          <w:sz w:val="28"/>
-          <w:szCs w:val="28"/>
-          <w:lang w:val="en-US"/>
-        </w:rPr>
-        <w:t>GOLD</w:t>
-      </w:r>
-      <w:r>
-        <w:rPr>
-          <w:sz w:val="28"/>
-          <w:szCs w:val="28"/>
-        </w:rPr>
-        <w:t xml:space="preserve"> (базы дан</w:t>
-      </w:r>
-      <w:r>
-        <w:rPr>
-          <w:sz w:val="28"/>
-          <w:szCs w:val="28"/>
-        </w:rPr>
-        <w:t xml:space="preserve">ных </w:t>
-      </w:r>
-      <w:r>
-        <w:rPr>
-          <w:sz w:val="28"/>
-          <w:szCs w:val="28"/>
-        </w:rPr>
-        <w:t xml:space="preserve">международных заявок и регистраций, международные классификации, международные договоры в области охраны интеллектуальной собственности, стандарты ВОИС) </w:t>
-      </w:r>
-      <w:hyperlink r:id="rId7" w:history="1">
-        <w:r>
-          <w:rPr>
-            <w:rStyle w:val="a4"/>
-            <w:color w:val="auto"/>
-            <w:sz w:val="28"/>
-            <w:szCs w:val="28"/>
-            <w:u w:val="none"/>
-            <w:shd w:val="clear" w:color="auto" w:fill="FFFFFF"/>
-          </w:rPr>
-          <w:t>http://patentscope.wipo.int/search/ru/search.jsf</w:t>
-        </w:r>
-      </w:hyperlink>
-      <w:r>
-        <w:rPr>
-          <w:sz w:val="28"/>
-          <w:szCs w:val="28"/>
+        <w:rPr>
+          <w:sz w:val="28"/>
+          <w:szCs w:val="28"/>
+        </w:rPr>
+      </w:pPr>
+      <w:r>
+        <w:rPr>
+          <w:sz w:val="28"/>
+          <w:szCs w:val="28"/>
+        </w:rPr>
+        <w:t>Портал «</w:t>
+      </w:r>
+      <w:proofErr w:type="spellStart"/>
+      <w:r>
+        <w:rPr>
+          <w:sz w:val="28"/>
+          <w:szCs w:val="28"/>
+        </w:rPr>
+        <w:t>ПатентСервис</w:t>
+      </w:r>
+      <w:proofErr w:type="spellEnd"/>
+      <w:r>
+        <w:rPr>
+          <w:sz w:val="28"/>
+          <w:szCs w:val="28"/>
+        </w:rPr>
+        <w:t xml:space="preserve">», </w:t>
+      </w:r>
+      <w:r>
+        <w:rPr>
+          <w:rStyle w:val="a4"/>
+          <w:color w:val="auto"/>
+          <w:sz w:val="28"/>
+          <w:szCs w:val="28"/>
+          <w:u w:val="none"/>
+          <w:shd w:val="clear" w:color="auto" w:fill="FFFFFF"/>
+        </w:rPr>
+        <w:t>http://allpatents.ru/</w:t>
+      </w:r>
+      <w:r>
+        <w:rPr>
+          <w:rStyle w:val="a4"/>
+          <w:color w:val="auto"/>
+          <w:sz w:val="28"/>
+          <w:szCs w:val="28"/>
+          <w:u w:val="none"/>
           <w:shd w:val="clear" w:color="auto" w:fill="FFFFFF"/>
         </w:rPr>
         <w:t>.</w:t>
@@ -2115,63 +1879,6 @@
           <w:numId w:val="1"/>
         </w:numPr>
         <w:rPr>
-          <w:sz w:val="28"/>
-          <w:szCs w:val="28"/>
-        </w:rPr>
-      </w:pPr>
-      <w:r>
-        <w:rPr>
-          <w:sz w:val="28"/>
-          <w:szCs w:val="28"/>
-        </w:rPr>
-        <w:t>Портал «</w:t>
-      </w:r>
-      <w:proofErr w:type="spellStart"/>
-      <w:r>
-        <w:rPr>
-          <w:sz w:val="28"/>
-          <w:szCs w:val="28"/>
-        </w:rPr>
-        <w:t>ПатентСервис</w:t>
-      </w:r>
-      <w:proofErr w:type="spellEnd"/>
-      <w:r>
-        <w:rPr>
-          <w:sz w:val="28"/>
-          <w:szCs w:val="28"/>
-        </w:rPr>
-        <w:t xml:space="preserve">», </w:t>
-      </w:r>
-      <w:r>
-        <w:rPr>
-          <w:rStyle w:val="a4"/>
-          <w:color w:val="auto"/>
-          <w:sz w:val="28"/>
-          <w:szCs w:val="28"/>
-          <w:u w:val="none"/>
-          <w:shd w:val="clear" w:color="auto" w:fill="FFFFFF"/>
-        </w:rPr>
-        <w:t>http://allpatents.ru/</w:t>
-      </w:r>
-      <w:r>
-        <w:rPr>
-          <w:rStyle w:val="a4"/>
-          <w:color w:val="auto"/>
-          <w:sz w:val="28"/>
-          <w:szCs w:val="28"/>
-          <w:u w:val="none"/>
-          <w:shd w:val="clear" w:color="auto" w:fill="FFFFFF"/>
-        </w:rPr>
-        <w:t>.</w:t>
-      </w:r>
-    </w:p>
-    <w:p>
-      <w:pPr>
-        <w:numPr>
-          <w:ilvl w:val="0"/>
-          <w:numId w:val="1"/>
-        </w:numPr>
-        <w:rPr>
           <w:rStyle w:val="a4"/>
           <w:color w:val="auto"/>
           <w:sz w:val="28"/>
@@ -2246,7 +1953,7 @@
         </w:rPr>
         <w:t xml:space="preserve">: </w:t>
       </w:r>
-      <w:hyperlink r:id="rId8" w:history="1">
+      <w:hyperlink r:id="rId7" w:history="1">
         <w:r>
           <w:rPr>
             <w:rStyle w:val="a4"/>
@@ -2352,7 +2059,7 @@
         </w:rPr>
         <w:t xml:space="preserve"> </w:t>
       </w:r>
-      <w:hyperlink r:id="rId9" w:history="1">
+      <w:hyperlink r:id="rId8" w:history="1">
         <w:r>
           <w:rPr>
             <w:rStyle w:val="a4"/>
@@ -2586,7 +2293,7 @@
 </file>
 
 <file path=word/numbering.xml><?xml version="1.0" encoding="utf-8"?>
-<w:numbering xmlns:wpc="http://schemas.microsoft.com/office/word/2010/wordprocessingCanvas" xmlns:mc="http://schemas.openxmlformats.org/markup-compatibility/2006" xmlns:o="urn:schemas-microsoft-com:office:office" xmlns:r="http://schemas.openxmlformats.org/officeDocument/2006/relationships" xmlns:m="http://schemas.openxmlformats.org/officeDocument/2006/math" xmlns:v="urn:schemas-microsoft-com:vml" xmlns:wp14="http://schemas.microsoft.com/office/word/2010/wordprocessingDrawing" xmlns:wp="http://schemas.openxmlformats.org/drawingml/2006/wordprocessingDrawing" xmlns:w10="urn:schemas-microsoft-com:office:word" xmlns:w="http://schemas.openxmlformats.org/wordprocessingml/2006/main" xmlns:w14="http://schemas.microsoft.com/office/word/2010/wordml" xmlns:w15="http://schemas.microsoft.com/office/word/2012/wordml" xmlns:wpg="http://schemas.microsoft.com/office/word/2010/wordprocessingGroup" xmlns:wpi="http://schemas.microsoft.com/office/word/2010/wordprocessingInk" xmlns:wne="http://schemas.microsoft.com/office/word/2006/wordml" xmlns:wps="http://schemas.microsoft.com/office/word/2010/wordprocessingShape" mc:Ignorable="w14 w15 wp14">
+<w:numbering xmlns:wpc="http://schemas.microsoft.com/office/word/2010/wordprocessingCanvas" xmlns:cx="http://schemas.microsoft.com/office/drawing/2014/chartex" xmlns:cx1="http://schemas.microsoft.com/office/drawing/2015/9/8/chartex" xmlns:cx2="http://schemas.microsoft.com/office/drawing/2015/10/21/chartex" xmlns:cx3="http://schemas.microsoft.com/office/drawing/2016/5/9/chartex" xmlns:cx4="http://schemas.microsoft.com/office/drawing/2016/5/10/chartex" xmlns:cx5="http://schemas.microsoft.com/office/drawing/2016/5/11/chartex" xmlns:cx6="http://schemas.microsoft.com/office/drawing/2016/5/12/chartex" xmlns:cx7="http://schemas.microsoft.com/office/drawing/2016/5/13/chartex" xmlns:cx8="http://schemas.microsoft.com/office/drawing/2016/5/14/chartex" xmlns:mc="http://schemas.openxmlformats.org/markup-compatibility/2006" xmlns:aink="http://schemas.microsoft.com/office/drawing/2016/ink" xmlns:am3d="http://schemas.microsoft.com/office/drawing/2017/model3d" xmlns:o="urn:schemas-microsoft-com:office:office" xmlns:r="http://schemas.openxmlformats.org/officeDocument/2006/relationships" xmlns:m="http://schemas.openxmlformats.org/officeDocument/2006/math" xmlns:v="urn:schemas-microsoft-com:vml" xmlns:wp14="http://schemas.microsoft.com/office/word/2010/wordprocessingDrawing" xmlns:wp="http://schemas.openxmlformats.org/drawingml/2006/wordprocessingDrawing" xmlns:w10="urn:schemas-microsoft-com:office:word" xmlns:w="http://schemas.openxmlformats.org/wordprocessingml/2006/main" xmlns:w14="http://schemas.microsoft.com/office/word/2010/wordml" xmlns:w15="http://schemas.microsoft.com/office/word/2012/wordml" xmlns:w16cid="http://schemas.microsoft.com/office/word/2016/wordml/cid" xmlns:w16se="http://schemas.microsoft.com/office/word/2015/wordml/symex" xmlns:wpg="http://schemas.microsoft.com/office/word/2010/wordprocessingGroup" xmlns:wpi="http://schemas.microsoft.com/office/word/2010/wordprocessingInk" xmlns:wne="http://schemas.microsoft.com/office/word/2006/wordml" xmlns:wps="http://schemas.microsoft.com/office/word/2010/wordprocessingShape" mc:Ignorable="w14 w15 w16se w16cid wp14">
   <w:abstractNum w:abstractNumId="0" w15:restartNumberingAfterBreak="0">
     <w:nsid w:val="74873CB4"/>
     <w:multiLevelType w:val="hybridMultilevel"/>
@@ -2711,7 +2418,7 @@
 </file>
 
 <file path=word/styles.xml><?xml version="1.0" encoding="utf-8"?>
-<w:styles xmlns:mc="http://schemas.openxmlformats.org/markup-compatibility/2006" xmlns:r="http://schemas.openxmlformats.org/officeDocument/2006/relationships" xmlns:w="http://schemas.openxmlformats.org/wordprocessingml/2006/main" xmlns:w14="http://schemas.microsoft.com/office/word/2010/wordml" xmlns:w15="http://schemas.microsoft.com/office/word/2012/wordml" mc:Ignorable="w14 w15">
+<w:styles xmlns:mc="http://schemas.openxmlformats.org/markup-compatibility/2006" xmlns:r="http://schemas.openxmlformats.org/officeDocument/2006/relationships" xmlns:w="http://schemas.openxmlformats.org/wordprocessingml/2006/main" xmlns:w14="http://schemas.microsoft.com/office/word/2010/wordml" xmlns:w15="http://schemas.microsoft.com/office/word/2012/wordml" xmlns:w16cid="http://schemas.microsoft.com/office/word/2016/wordml/cid" xmlns:w16se="http://schemas.microsoft.com/office/word/2015/wordml/symex" mc:Ignorable="w14 w15 w16se w16cid">
   <w:docDefaults>
     <w:rPrDefault>
       <w:rPr>
@@ -2721,7 +2428,7 @@
     </w:rPrDefault>
     <w:pPrDefault/>
   </w:docDefaults>
-  <w:latentStyles w:defLockedState="0" w:defUIPriority="0" w:defSemiHidden="0" w:defUnhideWhenUsed="0" w:defQFormat="0" w:count="371">
+  <w:latentStyles w:defLockedState="0" w:defUIPriority="0" w:defSemiHidden="0" w:defUnhideWhenUsed="0" w:defQFormat="0" w:count="375">
     <w:lsdException w:name="Normal" w:qFormat="1"/>
     <w:lsdException w:name="heading 1" w:qFormat="1"/>
     <w:lsdException w:name="heading 2" w:semiHidden="1" w:unhideWhenUsed="1" w:qFormat="1"/>
@@ -2738,7 +2445,7 @@
     <w:lsdException w:name="Strong" w:qFormat="1"/>
     <w:lsdException w:name="Emphasis" w:qFormat="1"/>
     <w:lsdException w:name="HTML Definition" w:semiHidden="1" w:unhideWhenUsed="1"/>
-    <w:lsdException w:name="Normal Table" w:semiHidden="1" w:unhideWhenUsed="1"/>
+    <w:lsdException w:name="HTML Preformatted" w:semiHidden="1" w:unhideWhenUsed="1"/>
     <w:lsdException w:name="annotation subject" w:semiHidden="1" w:unhideWhenUsed="1"/>
     <w:lsdException w:name="No List" w:semiHidden="1" w:unhideWhenUsed="1"/>
     <w:lsdException w:name="Outline List 1" w:semiHidden="1" w:unhideWhenUsed="1"/>
@@ -2782,10 +2489,8 @@
     <w:lsdException w:name="Table Elegant" w:semiHidden="1" w:unhideWhenUsed="1"/>
     <w:lsdException w:name="Table Professional" w:semiHidden="1" w:unhideWhenUsed="1"/>
     <w:lsdException w:name="Table Subtle 1" w:semiHidden="1" w:unhideWhenUsed="1"/>
-    <w:lsdException w:name="Table Subtle 2" w:semiHidden="1" w:unhideWhenUsed="1"/>
     <w:lsdException w:name="Table Web 1" w:semiHidden="1" w:unhideWhenUsed="1"/>
     <w:lsdException w:name="Table Web 2" w:semiHidden="1" w:unhideWhenUsed="1"/>
-    <w:lsdException w:name="Table Web 3" w:semiHidden="1" w:unhideWhenUsed="1"/>
     <w:lsdException w:name="Balloon Text" w:semiHidden="1" w:unhideWhenUsed="1"/>
     <w:lsdException w:name="Table Theme" w:semiHidden="1" w:unhideWhenUsed="1"/>
     <w:lsdException w:name="Placeholder Text" w:semiHidden="1" w:uiPriority="99"/>
@@ -3003,6 +2708,10 @@
     <w:lsdException w:name="List Table 5 Dark Accent 6" w:uiPriority="50"/>
     <w:lsdException w:name="List Table 6 Colorful Accent 6" w:uiPriority="51"/>
     <w:lsdException w:name="List Table 7 Colorful Accent 6" w:uiPriority="52"/>
+    <w:lsdException w:name="Mention" w:semiHidden="1" w:uiPriority="99" w:unhideWhenUsed="1"/>
+    <w:lsdException w:name="Smart Hyperlink" w:semiHidden="1" w:uiPriority="99" w:unhideWhenUsed="1"/>
+    <w:lsdException w:name="Hashtag" w:semiHidden="1" w:uiPriority="99" w:unhideWhenUsed="1"/>
+    <w:lsdException w:name="Unresolved Mention" w:semiHidden="1" w:uiPriority="99" w:unhideWhenUsed="1"/>
   </w:latentStyles>
   <w:style w:type="paragraph" w:default="1" w:styleId="a">
     <w:name w:val="Normal"/>
@@ -3062,8 +2771,8 @@
       <w:u w:val="single"/>
     </w:rPr>
   </w:style>
-  <w:style w:type="character" w:customStyle="1" w:styleId="UnresolvedMention">
-    <w:name w:val="Unresolved Mention"/>
+  <w:style w:type="character" w:customStyle="1" w:styleId="1">
+    <w:name w:val="Неразрешенное упоминание1"/>
     <w:basedOn w:val="a0"/>
     <w:uiPriority w:val="99"/>
     <w:semiHidden/>
@@ -3347,4 +3056,16 @@
     </a:ext>
   </a:extLst>
 </a:theme>
+</file>
+
+<file path=customXml/item1.xml><?xml version="1.0" encoding="utf-8"?>
+<b:Sources xmlns:b="http://schemas.openxmlformats.org/officeDocument/2006/bibliography" xmlns="http://schemas.openxmlformats.org/officeDocument/2006/bibliography" SelectedStyle="\APASixthEditionOfficeOnline.xsl" StyleName="APA" Version="6"/>
+</file>
+
+<file path=customXml/itemProps1.xml><?xml version="1.0" encoding="utf-8"?>
+<ds:datastoreItem xmlns:ds="http://schemas.openxmlformats.org/officeDocument/2006/customXml" ds:itemID="{22336A15-148C-4A89-A774-29FC7CAD642F}">
+  <ds:schemaRefs>
+    <ds:schemaRef ds:uri="http://schemas.openxmlformats.org/officeDocument/2006/bibliography"/>
+  </ds:schemaRefs>
+</ds:datastoreItem>
 </file>
</xml_diff>